<commit_message>
command to add user info
</commit_message>
<xml_diff>
--- a/Complete Git and Github.docx
+++ b/Complete Git and Github.docx
@@ -7,12 +7,14 @@
         <w:rPr>
           <w:sz w:val="48"/>
           <w:szCs w:val="48"/>
-        </w:rPr>
-      </w:pPr>
-      <w:r>
-        <w:rPr>
-          <w:sz w:val="48"/>
-          <w:szCs w:val="48"/>
+          <w:u w:val="single"/>
+        </w:rPr>
+      </w:pPr>
+      <w:r>
+        <w:rPr>
+          <w:sz w:val="48"/>
+          <w:szCs w:val="48"/>
+          <w:u w:val="single"/>
         </w:rPr>
         <w:t>Complete Git and Git</w:t>
       </w:r>
@@ -20,6 +22,7 @@
         <w:rPr>
           <w:sz w:val="48"/>
           <w:szCs w:val="48"/>
+          <w:u w:val="single"/>
         </w:rPr>
         <w:t>-</w:t>
       </w:r>
@@ -27,6 +30,7 @@
         <w:rPr>
           <w:sz w:val="48"/>
           <w:szCs w:val="48"/>
+          <w:u w:val="single"/>
         </w:rPr>
         <w:t>hub</w:t>
       </w:r>
@@ -1112,6 +1116,110 @@
         </w:rPr>
         <w:t xml:space="preserve"> the project.</w:t>
       </w:r>
+    </w:p>
+    <w:p>
+      <w:pPr>
+        <w:pStyle w:val="ListParagraph"/>
+        <w:numPr>
+          <w:ilvl w:val="0"/>
+          <w:numId w:val="2"/>
+        </w:numPr>
+        <w:rPr>
+          <w:sz w:val="48"/>
+          <w:szCs w:val="48"/>
+        </w:rPr>
+      </w:pPr>
+      <w:r>
+        <w:rPr>
+          <w:sz w:val="48"/>
+          <w:szCs w:val="48"/>
+        </w:rPr>
+        <w:t>Git config – global user.name “[</w:t>
+      </w:r>
+      <w:proofErr w:type="spellStart"/>
+      <w:r>
+        <w:rPr>
+          <w:sz w:val="48"/>
+          <w:szCs w:val="48"/>
+        </w:rPr>
+        <w:t>Firstname</w:t>
+      </w:r>
+      <w:proofErr w:type="spellEnd"/>
+      <w:r>
+        <w:rPr>
+          <w:sz w:val="48"/>
+          <w:szCs w:val="48"/>
+        </w:rPr>
+        <w:t>]”</w:t>
+      </w:r>
+    </w:p>
+    <w:p>
+      <w:pPr>
+        <w:pStyle w:val="ListParagraph"/>
+        <w:numPr>
+          <w:ilvl w:val="0"/>
+          <w:numId w:val="2"/>
+        </w:numPr>
+        <w:rPr>
+          <w:sz w:val="48"/>
+          <w:szCs w:val="48"/>
+        </w:rPr>
+      </w:pPr>
+      <w:r>
+        <w:rPr>
+          <w:sz w:val="48"/>
+          <w:szCs w:val="48"/>
+        </w:rPr>
+        <w:t xml:space="preserve">Git config – global </w:t>
+      </w:r>
+      <w:proofErr w:type="spellStart"/>
+      <w:proofErr w:type="gramStart"/>
+      <w:r>
+        <w:rPr>
+          <w:sz w:val="48"/>
+          <w:szCs w:val="48"/>
+        </w:rPr>
+        <w:t>user.</w:t>
+      </w:r>
+      <w:r>
+        <w:rPr>
+          <w:sz w:val="48"/>
+          <w:szCs w:val="48"/>
+        </w:rPr>
+        <w:t>email</w:t>
+      </w:r>
+      <w:proofErr w:type="spellEnd"/>
+      <w:proofErr w:type="gramEnd"/>
+      <w:r>
+        <w:rPr>
+          <w:sz w:val="48"/>
+          <w:szCs w:val="48"/>
+        </w:rPr>
+        <w:t xml:space="preserve"> “[</w:t>
+      </w:r>
+      <w:r>
+        <w:rPr>
+          <w:sz w:val="48"/>
+          <w:szCs w:val="48"/>
+        </w:rPr>
+        <w:t>email</w:t>
+      </w:r>
+      <w:r>
+        <w:rPr>
+          <w:sz w:val="48"/>
+          <w:szCs w:val="48"/>
+        </w:rPr>
+        <w:t>]”</w:t>
+      </w:r>
+    </w:p>
+    <w:p>
+      <w:pPr>
+        <w:pStyle w:val="ListParagraph"/>
+        <w:rPr>
+          <w:sz w:val="48"/>
+          <w:szCs w:val="48"/>
+        </w:rPr>
+      </w:pPr>
     </w:p>
     <w:p>
       <w:pPr>

</xml_diff>